<commit_message>
ly thuyet va muc tieu
</commit_message>
<xml_diff>
--- a/Week 1/Week 1 report.docx
+++ b/Week 1/Week 1 report.docx
@@ -194,6 +194,7 @@
           <w:bCs/>
           <w:sz w:val="30"/>
           <w:szCs w:val="30"/>
+          <w:lang w:val="en-US"/>
         </w:rPr>
       </w:pPr>
       <w:r>
@@ -260,6 +261,16 @@
           <w:szCs w:val="30"/>
         </w:rPr>
         <w:t>)</w:t>
+      </w:r>
+      <w:r>
+        <w:rPr>
+          <w:rFonts w:eastAsia="Times New Roman" w:cs="Times New Roman"/>
+          <w:bCs/>
+          <w:sz w:val="30"/>
+          <w:szCs w:val="30"/>
+          <w:lang w:val="en-US"/>
+        </w:rPr>
+        <w:t xml:space="preserve">  </w:t>
       </w:r>
     </w:p>
     <w:p>
@@ -3504,6 +3515,7 @@
         <w:rPr>
           <w:lang w:val="en-ID"/>
         </w:rPr>
+        <w:lastRenderedPageBreak/>
         <w:t>Giám sát và phân tích hoạt động của người dùng và hệ thống</w:t>
       </w:r>
     </w:p>
@@ -4083,6 +4095,7 @@
         <w:rPr>
           <w:lang w:val="en-ID"/>
         </w:rPr>
+        <w:lastRenderedPageBreak/>
         <w:t>IPS phân tích lưu lượng mạng, so sánh với cơ sở dữ liệu chữ ký và hành vi để ngăn chặn mối đe dọa trước khi gây hại.</w:t>
       </w:r>
     </w:p>
@@ -4494,6 +4507,7 @@
         <w:rPr>
           <w:lang w:val="en-ID"/>
         </w:rPr>
+        <w:lastRenderedPageBreak/>
         <w:t>Như một công cụ ghi log gói tin — hữu ích cho việc gỡ lỗi lưu lượng mạng.</w:t>
       </w:r>
     </w:p>
@@ -4942,6 +4956,7 @@
           <w:bCs/>
           <w:lang w:val="en-ID"/>
         </w:rPr>
+        <w:lastRenderedPageBreak/>
         <w:t>Action</w:t>
       </w:r>
     </w:p>
@@ -5382,6 +5397,7 @@
         <w:rPr>
           <w:lang w:val="en-US"/>
         </w:rPr>
+        <w:lastRenderedPageBreak/>
         <w:t>Cách hoạt động của Snort</w:t>
       </w:r>
       <w:bookmarkEnd w:id="9"/>
@@ -5560,8 +5576,10 @@
       </w:pPr>
       <w:r>
         <w:rPr>
+          <w:noProof/>
           <w:lang w:val="en-US"/>
         </w:rPr>
+        <w:lastRenderedPageBreak/>
         <w:drawing>
           <wp:inline distT="0" distB="0" distL="0" distR="0" wp14:anchorId="13FBEA97" wp14:editId="6AD3E74D">
             <wp:extent cx="5761990" cy="3211830"/>
@@ -5864,6 +5882,10 @@
         <w:jc w:val="center"/>
       </w:pPr>
       <w:r>
+        <w:rPr>
+          <w:noProof/>
+        </w:rPr>
+        <w:lastRenderedPageBreak/>
         <w:drawing>
           <wp:inline distT="0" distB="0" distL="0" distR="0" wp14:anchorId="288B4233" wp14:editId="168CBB25">
             <wp:extent cx="5761990" cy="2406015"/>
@@ -6019,6 +6041,7 @@
           <w:b/>
           <w:bCs/>
         </w:rPr>
+        <w:lastRenderedPageBreak/>
         <w:t>Mô hình thí nghiệm</w:t>
       </w:r>
       <w:bookmarkEnd w:id="11"/>
@@ -6487,6 +6510,7 @@
           <w:noProof/>
           <w:lang w:val="en-US"/>
         </w:rPr>
+        <w:lastRenderedPageBreak/>
         <w:drawing>
           <wp:inline distT="0" distB="0" distL="0" distR="0" wp14:anchorId="1D5D505B" wp14:editId="27D2C151">
             <wp:extent cx="5761990" cy="3576320"/>
@@ -6670,7 +6694,7 @@
           <w:lang w:val="en-US"/>
         </w:rPr>
         <w:drawing>
-          <wp:inline distT="0" distB="0" distL="0" distR="0" wp14:anchorId="1848FF36" wp14:editId="3649E978">
+          <wp:inline distT="0" distB="0" distL="0" distR="0" wp14:anchorId="1848FF36" wp14:editId="28B7A8C3">
             <wp:extent cx="5747385" cy="2982595"/>
             <wp:effectExtent l="19050" t="19050" r="24765" b="27305"/>
             <wp:docPr id="631990749" name="Picture 1"/>
@@ -6998,6 +7022,7 @@
         <w:rPr>
           <w:lang w:val="en-US"/>
         </w:rPr>
+        <w:lastRenderedPageBreak/>
         <w:t>Ta kiểm tra kết nối giữa 3 máy bằng lệnh ping</w:t>
       </w:r>
     </w:p>
@@ -7019,7 +7044,7 @@
           <w:lang w:val="en-US"/>
         </w:rPr>
         <w:drawing>
-          <wp:inline distT="0" distB="0" distL="0" distR="0" wp14:anchorId="316A8178" wp14:editId="348A3CC4">
+          <wp:inline distT="0" distB="0" distL="0" distR="0" wp14:anchorId="316A8178" wp14:editId="541AF1B6">
             <wp:extent cx="5749925" cy="2983230"/>
             <wp:effectExtent l="19050" t="19050" r="22225" b="26670"/>
             <wp:docPr id="343171851" name="Picture 5"/>
@@ -7228,6 +7253,7 @@
           <w:noProof/>
           <w:lang w:val="en-US"/>
         </w:rPr>
+        <w:lastRenderedPageBreak/>
         <w:drawing>
           <wp:inline distT="0" distB="0" distL="0" distR="0" wp14:anchorId="57F161E3" wp14:editId="395733E7">
             <wp:extent cx="5756275" cy="3599180"/>
@@ -7359,6 +7385,7 @@
           <w:b/>
           <w:bCs/>
         </w:rPr>
+        <w:lastRenderedPageBreak/>
         <w:t>Cài đặt và cấu hình Snort</w:t>
       </w:r>
       <w:bookmarkEnd w:id="14"/>
@@ -7556,6 +7583,7 @@
           <w:b/>
           <w:bCs/>
         </w:rPr>
+        <w:lastRenderedPageBreak/>
         <w:t>Kết quả và minh họa</w:t>
       </w:r>
       <w:bookmarkEnd w:id="22"/>
@@ -7606,6 +7634,7 @@
           <w:bCs/>
           <w:lang w:val="en-US"/>
         </w:rPr>
+        <w:lastRenderedPageBreak/>
         <w:t>Kết luận</w:t>
       </w:r>
       <w:bookmarkEnd w:id="23"/>
@@ -7656,6 +7685,7 @@
           <w:bCs/>
           <w:lang w:val="en-US"/>
         </w:rPr>
+        <w:lastRenderedPageBreak/>
         <w:t>Reference</w:t>
       </w:r>
       <w:r>
@@ -7749,23 +7779,7 @@
             <w:color w:val="auto"/>
             <w:lang w:val="en-US"/>
           </w:rPr>
-          <w:t>https://www.virtualbox.</w:t>
-        </w:r>
-        <w:r>
-          <w:rPr>
-            <w:rStyle w:val="Hyperlink"/>
-            <w:color w:val="auto"/>
-            <w:lang w:val="en-US"/>
-          </w:rPr>
-          <w:t>o</w:t>
-        </w:r>
-        <w:r>
-          <w:rPr>
-            <w:rStyle w:val="Hyperlink"/>
-            <w:color w:val="auto"/>
-            <w:lang w:val="en-US"/>
-          </w:rPr>
-          <w:t>rg/</w:t>
+          <w:t>https://www.virtualbox.org/</w:t>
         </w:r>
       </w:hyperlink>
     </w:p>
@@ -24096,6 +24110,7 @@
   <w:style w:type="character" w:default="1" w:styleId="DefaultParagraphFont">
     <w:name w:val="Default Paragraph Font"/>
     <w:uiPriority w:val="1"/>
+    <w:semiHidden/>
     <w:unhideWhenUsed/>
   </w:style>
   <w:style w:type="table" w:default="1" w:styleId="TableNormal">
@@ -24988,15 +25003,6 @@
 </file>
 
 <file path=customXml/item2.xml><?xml version="1.0" encoding="utf-8"?>
-<?mso-contentType ?>
-<FormTemplates xmlns="http://schemas.microsoft.com/sharepoint/v3/contenttype/forms">
-  <Display>DocumentLibraryForm</Display>
-  <Edit>DocumentLibraryForm</Edit>
-  <New>DocumentLibraryForm</New>
-</FormTemplates>
-</file>
-
-<file path=customXml/item3.xml><?xml version="1.0" encoding="utf-8"?>
 <ct:contentTypeSchema xmlns:ct="http://schemas.microsoft.com/office/2006/metadata/contentType" xmlns:ma="http://schemas.microsoft.com/office/2006/metadata/properties/metaAttributes" ct:_="" ma:_="" ma:contentTypeName="Document" ma:contentTypeID="0x0101004BDE81EE9E6DD042AE9EE06E865C2F16" ma:contentTypeVersion="8" ma:contentTypeDescription="Create a new document." ma:contentTypeScope="" ma:versionID="555e75052b36640a9b35e27bc57eaf8f">
   <xsd:schema xmlns:xsd="http://www.w3.org/2001/XMLSchema" xmlns:xs="http://www.w3.org/2001/XMLSchema" xmlns:p="http://schemas.microsoft.com/office/2006/metadata/properties" xmlns:ns2="e2c150f7-eca0-4a4f-9ff4-7bcd3bf36a9f" targetNamespace="http://schemas.microsoft.com/office/2006/metadata/properties" ma:root="true" ma:fieldsID="b7b82e826eac2eff7d53d0dff6a6e0d6" ns2:_="">
     <xsd:import namespace="e2c150f7-eca0-4a4f-9ff4-7bcd3bf36a9f"/>
@@ -25164,6 +25170,15 @@
 </ct:contentTypeSchema>
 </file>
 
+<file path=customXml/item3.xml><?xml version="1.0" encoding="utf-8"?>
+<?mso-contentType ?>
+<FormTemplates xmlns="http://schemas.microsoft.com/sharepoint/v3/contenttype/forms">
+  <Display>DocumentLibraryForm</Display>
+  <Edit>DocumentLibraryForm</Edit>
+  <New>DocumentLibraryForm</New>
+</FormTemplates>
+</file>
+
 <file path=customXml/itemProps1.xml><?xml version="1.0" encoding="utf-8"?>
 <ds:datastoreItem xmlns:ds="http://schemas.openxmlformats.org/officeDocument/2006/customXml" ds:itemID="{336F7A4C-5F3B-4D57-A7EA-75641293CB62}">
   <ds:schemaRefs>
@@ -25173,14 +25188,6 @@
 </file>
 
 <file path=customXml/itemProps2.xml><?xml version="1.0" encoding="utf-8"?>
-<ds:datastoreItem xmlns:ds="http://schemas.openxmlformats.org/officeDocument/2006/customXml" ds:itemID="{3EDBA51C-4B8B-4427-9A9A-E8E477A6C5D3}">
-  <ds:schemaRefs>
-    <ds:schemaRef ds:uri="http://schemas.microsoft.com/sharepoint/v3/contenttype/forms"/>
-  </ds:schemaRefs>
-</ds:datastoreItem>
-</file>
-
-<file path=customXml/itemProps3.xml><?xml version="1.0" encoding="utf-8"?>
 <ds:datastoreItem xmlns:ds="http://schemas.openxmlformats.org/officeDocument/2006/customXml" ds:itemID="{B963D144-4416-4928-B9F2-9E86D3FE9FEA}">
   <ds:schemaRefs>
     <ds:schemaRef ds:uri="http://schemas.microsoft.com/office/2006/metadata/contentType"/>
@@ -25196,4 +25203,12 @@
     <ds:schemaRef ds:uri="http://schemas.microsoft.com/internal/obd"/>
   </ds:schemaRefs>
 </ds:datastoreItem>
+</file>
+
+<file path=customXml/itemProps3.xml><?xml version="1.0" encoding="utf-8"?>
+<ds:datastoreItem xmlns:ds="http://schemas.openxmlformats.org/officeDocument/2006/customXml" ds:itemID="{3EDBA51C-4B8B-4427-9A9A-E8E477A6C5D3}">
+  <ds:schemaRefs>
+    <ds:schemaRef ds:uri="http://schemas.microsoft.com/sharepoint/v3/contenttype/forms"/>
+  </ds:schemaRefs>
+</ds:datastoreItem>
 </file>
</xml_diff>